<commit_message>
frontend react web app
</commit_message>
<xml_diff>
--- a/Docker PS.docx
+++ b/Docker PS.docx
@@ -715,11 +715,441 @@
         </w:rPr>
         <w:t>docker-compose down</w:t>
       </w:r>
+    </w:p>
+    <w:p>
+      <w:pPr>
+        <w:rPr>
+          <w:rFonts w:ascii="Andale Mono" w:hAnsi="Andale Mono" w:cs="Andale Mono"/>
+          <w:color w:val="2FFF12"/>
+        </w:rPr>
+      </w:pPr>
+      <w:proofErr w:type="spellStart"/>
+      <w:r>
+        <w:rPr>
+          <w:rFonts w:ascii="Andale Mono" w:hAnsi="Andale Mono" w:cs="Andale Mono"/>
+          <w:color w:val="2FFF12"/>
+        </w:rPr>
+        <w:t>npm</w:t>
+      </w:r>
+      <w:proofErr w:type="spellEnd"/>
+      <w:r>
+        <w:rPr>
+          <w:rFonts w:ascii="Andale Mono" w:hAnsi="Andale Mono" w:cs="Andale Mono"/>
+          <w:color w:val="2FFF12"/>
+        </w:rPr>
+        <w:t xml:space="preserve"> run start</w:t>
+      </w:r>
+    </w:p>
+    <w:p>
+      <w:r>
+        <w:t>starts the app</w:t>
+      </w:r>
+    </w:p>
+    <w:p>
+      <w:pPr>
+        <w:rPr>
+          <w:rFonts w:ascii="Andale Mono" w:hAnsi="Andale Mono" w:cs="Andale Mono"/>
+          <w:color w:val="2FFF12"/>
+        </w:rPr>
+      </w:pPr>
+      <w:proofErr w:type="spellStart"/>
+      <w:r>
+        <w:rPr>
+          <w:rFonts w:ascii="Andale Mono" w:hAnsi="Andale Mono" w:cs="Andale Mono"/>
+          <w:color w:val="2FFF12"/>
+        </w:rPr>
+        <w:t>npm</w:t>
+      </w:r>
+      <w:proofErr w:type="spellEnd"/>
+      <w:r>
+        <w:rPr>
+          <w:rFonts w:ascii="Andale Mono" w:hAnsi="Andale Mono" w:cs="Andale Mono"/>
+          <w:color w:val="2FFF12"/>
+        </w:rPr>
+        <w:t xml:space="preserve"> run </w:t>
+      </w:r>
+      <w:r>
+        <w:rPr>
+          <w:rFonts w:ascii="Andale Mono" w:hAnsi="Andale Mono" w:cs="Andale Mono"/>
+          <w:color w:val="2FFF12"/>
+        </w:rPr>
+        <w:t xml:space="preserve">test </w:t>
+      </w:r>
+    </w:p>
+    <w:p>
+      <w:r>
+        <w:t>tests the app</w:t>
+      </w:r>
+    </w:p>
+    <w:p>
+      <w:pPr>
+        <w:rPr>
+          <w:rFonts w:ascii="Andale Mono" w:hAnsi="Andale Mono" w:cs="Andale Mono"/>
+          <w:color w:val="2FFF12"/>
+        </w:rPr>
+      </w:pPr>
+      <w:proofErr w:type="spellStart"/>
+      <w:r>
+        <w:rPr>
+          <w:rFonts w:ascii="Andale Mono" w:hAnsi="Andale Mono" w:cs="Andale Mono"/>
+          <w:color w:val="2FFF12"/>
+        </w:rPr>
+        <w:t>npm</w:t>
+      </w:r>
+      <w:proofErr w:type="spellEnd"/>
+      <w:r>
+        <w:rPr>
+          <w:rFonts w:ascii="Andale Mono" w:hAnsi="Andale Mono" w:cs="Andale Mono"/>
+          <w:color w:val="2FFF12"/>
+        </w:rPr>
+        <w:t xml:space="preserve"> run build</w:t>
+      </w:r>
+    </w:p>
+    <w:p>
+      <w:r>
+        <w:t>builds the app</w:t>
+      </w:r>
+    </w:p>
+    <w:p>
+      <w:pPr>
+        <w:rPr>
+          <w:rFonts w:ascii="Andale Mono" w:hAnsi="Andale Mono" w:cs="Andale Mono"/>
+          <w:color w:val="2FFF12"/>
+        </w:rPr>
+      </w:pPr>
+      <w:r>
+        <w:rPr>
+          <w:rFonts w:ascii="Andale Mono" w:hAnsi="Andale Mono" w:cs="Andale Mono"/>
+          <w:color w:val="2FFF12"/>
+        </w:rPr>
+        <w:t xml:space="preserve">docker  build -f </w:t>
+      </w:r>
+      <w:proofErr w:type="spellStart"/>
+      <w:r>
+        <w:rPr>
+          <w:rFonts w:ascii="Andale Mono" w:hAnsi="Andale Mono" w:cs="Andale Mono"/>
+          <w:color w:val="2FFF12"/>
+        </w:rPr>
+        <w:t>Dockerfile.dev</w:t>
+      </w:r>
+      <w:proofErr w:type="spellEnd"/>
+      <w:r>
+        <w:rPr>
+          <w:rFonts w:ascii="Andale Mono" w:hAnsi="Andale Mono" w:cs="Andale Mono"/>
+          <w:color w:val="2FFF12"/>
+        </w:rPr>
+        <w:t xml:space="preserve"> .</w:t>
+      </w:r>
+    </w:p>
+    <w:p>
+      <w:r>
+        <w:t xml:space="preserve">This specifies the name of the </w:t>
+      </w:r>
+      <w:proofErr w:type="spellStart"/>
+      <w:r>
+        <w:t>dockerfile</w:t>
+      </w:r>
+      <w:proofErr w:type="spellEnd"/>
+      <w:r>
+        <w:t xml:space="preserve"> to use while building the app</w:t>
+      </w:r>
+    </w:p>
+    <w:p>
+      <w:pPr>
+        <w:rPr>
+          <w:rFonts w:ascii="Andale Mono" w:hAnsi="Andale Mono" w:cs="Andale Mono"/>
+          <w:color w:val="2FFF12"/>
+        </w:rPr>
+      </w:pPr>
+      <w:r>
+        <w:rPr>
+          <w:rFonts w:ascii="Andale Mono" w:hAnsi="Andale Mono" w:cs="Andale Mono"/>
+          <w:color w:val="2FFF12"/>
+        </w:rPr>
+        <w:t>docker run -p 3000:3000 -v $(</w:t>
+      </w:r>
+      <w:proofErr w:type="spellStart"/>
+      <w:r>
+        <w:rPr>
+          <w:rFonts w:ascii="Andale Mono" w:hAnsi="Andale Mono" w:cs="Andale Mono"/>
+          <w:color w:val="2FFF12"/>
+        </w:rPr>
+        <w:t>pwd</w:t>
+      </w:r>
+      <w:proofErr w:type="spellEnd"/>
+      <w:r>
+        <w:rPr>
+          <w:rFonts w:ascii="Andale Mono" w:hAnsi="Andale Mono" w:cs="Andale Mono"/>
+          <w:color w:val="2FFF12"/>
+        </w:rPr>
+        <w:t>):/app &lt;</w:t>
+      </w:r>
+      <w:proofErr w:type="spellStart"/>
+      <w:r>
+        <w:rPr>
+          <w:rFonts w:ascii="Andale Mono" w:hAnsi="Andale Mono" w:cs="Andale Mono"/>
+          <w:color w:val="2FFF12"/>
+        </w:rPr>
+        <w:t>contianer</w:t>
+      </w:r>
+      <w:proofErr w:type="spellEnd"/>
+      <w:r>
+        <w:rPr>
+          <w:rFonts w:ascii="Andale Mono" w:hAnsi="Andale Mono" w:cs="Andale Mono"/>
+          <w:color w:val="2FFF12"/>
+        </w:rPr>
+        <w:t>-id&gt;</w:t>
+      </w:r>
+    </w:p>
+    <w:p>
+      <w:r>
+        <w:t>This command is run so if you build the docker container and make changes to it, it automatically refreshes without having to rebuild</w:t>
+      </w:r>
+    </w:p>
+    <w:p>
+      <w:pPr>
+        <w:rPr>
+          <w:rFonts w:ascii="Andale Mono" w:hAnsi="Andale Mono" w:cs="Andale Mono"/>
+          <w:color w:val="2FFF12"/>
+        </w:rPr>
+      </w:pPr>
+      <w:r>
+        <w:rPr>
+          <w:rFonts w:ascii="Andale Mono" w:hAnsi="Andale Mono" w:cs="Andale Mono"/>
+          <w:color w:val="2FFF12"/>
+        </w:rPr>
+        <w:lastRenderedPageBreak/>
+        <w:t>docker run -p 3000:3000 -v /app/</w:t>
+      </w:r>
+      <w:proofErr w:type="spellStart"/>
+      <w:r>
+        <w:rPr>
+          <w:rFonts w:ascii="Andale Mono" w:hAnsi="Andale Mono" w:cs="Andale Mono"/>
+          <w:color w:val="2FFF12"/>
+        </w:rPr>
+        <w:t>node_modules</w:t>
+      </w:r>
+      <w:proofErr w:type="spellEnd"/>
+      <w:r>
+        <w:rPr>
+          <w:rFonts w:ascii="Andale Mono" w:hAnsi="Andale Mono" w:cs="Andale Mono"/>
+          <w:color w:val="2FFF12"/>
+        </w:rPr>
+        <w:t xml:space="preserve"> -v $(</w:t>
+      </w:r>
+      <w:proofErr w:type="spellStart"/>
+      <w:r>
+        <w:rPr>
+          <w:rFonts w:ascii="Andale Mono" w:hAnsi="Andale Mono" w:cs="Andale Mono"/>
+          <w:color w:val="2FFF12"/>
+        </w:rPr>
+        <w:t>pwd</w:t>
+      </w:r>
+      <w:proofErr w:type="spellEnd"/>
+      <w:r>
+        <w:rPr>
+          <w:rFonts w:ascii="Andale Mono" w:hAnsi="Andale Mono" w:cs="Andale Mono"/>
+          <w:color w:val="2FFF12"/>
+        </w:rPr>
+        <w:t>):/app &lt;</w:t>
+      </w:r>
+      <w:proofErr w:type="spellStart"/>
+      <w:r>
+        <w:rPr>
+          <w:rFonts w:ascii="Andale Mono" w:hAnsi="Andale Mono" w:cs="Andale Mono"/>
+          <w:color w:val="2FFF12"/>
+        </w:rPr>
+        <w:t>contianer</w:t>
+      </w:r>
+      <w:proofErr w:type="spellEnd"/>
+      <w:r>
+        <w:rPr>
+          <w:rFonts w:ascii="Andale Mono" w:hAnsi="Andale Mono" w:cs="Andale Mono"/>
+          <w:color w:val="2FFF12"/>
+        </w:rPr>
+        <w:t>-id&gt;</w:t>
+      </w:r>
+      <w:r>
+        <w:rPr>
+          <w:rFonts w:ascii="Andale Mono" w:hAnsi="Andale Mono" w:cs="Andale Mono"/>
+          <w:color w:val="2FFF12"/>
+        </w:rPr>
+        <w:t xml:space="preserve"> </w:t>
+      </w:r>
+    </w:p>
+    <w:p>
+      <w:r>
+        <w:t xml:space="preserve">this says not to try to map anything for </w:t>
+      </w:r>
+      <w:proofErr w:type="spellStart"/>
+      <w:r>
+        <w:t>node_modules</w:t>
+      </w:r>
+      <w:proofErr w:type="spellEnd"/>
+    </w:p>
+    <w:p>
+      <w:pPr>
+        <w:rPr>
+          <w:rFonts w:ascii="Andale Mono" w:hAnsi="Andale Mono" w:cs="Andale Mono"/>
+          <w:color w:val="2FFF12"/>
+        </w:rPr>
+      </w:pPr>
+      <w:r>
+        <w:rPr>
+          <w:rFonts w:ascii="Andale Mono" w:hAnsi="Andale Mono" w:cs="Andale Mono"/>
+          <w:color w:val="2FFF12"/>
+        </w:rPr>
+        <w:t xml:space="preserve">docker run &lt;container-id&gt; </w:t>
+      </w:r>
+      <w:proofErr w:type="spellStart"/>
+      <w:r>
+        <w:rPr>
+          <w:rFonts w:ascii="Andale Mono" w:hAnsi="Andale Mono" w:cs="Andale Mono"/>
+          <w:color w:val="2FFF12"/>
+        </w:rPr>
+        <w:t>npm</w:t>
+      </w:r>
+      <w:proofErr w:type="spellEnd"/>
+      <w:r>
+        <w:rPr>
+          <w:rFonts w:ascii="Andale Mono" w:hAnsi="Andale Mono" w:cs="Andale Mono"/>
+          <w:color w:val="2FFF12"/>
+        </w:rPr>
+        <w:t xml:space="preserve"> run test </w:t>
+      </w:r>
+    </w:p>
+    <w:p>
+      <w:pPr>
+        <w:rPr>
+          <w:rFonts w:ascii="Andale Mono" w:hAnsi="Andale Mono" w:cs="Andale Mono"/>
+          <w:color w:val="2FFF12"/>
+        </w:rPr>
+      </w:pPr>
+    </w:p>
+    <w:p>
+      <w:pPr>
+        <w:rPr>
+          <w:rFonts w:ascii="Andale Mono" w:hAnsi="Andale Mono" w:cs="Andale Mono"/>
+          <w:color w:val="2FFF12"/>
+        </w:rPr>
+      </w:pPr>
+      <w:r>
+        <w:rPr>
+          <w:rFonts w:ascii="Andale Mono" w:hAnsi="Andale Mono" w:cs="Andale Mono"/>
+          <w:color w:val="2FFF12"/>
+        </w:rPr>
+        <w:t>To Test</w:t>
+      </w:r>
+    </w:p>
+    <w:p>
+      <w:pPr>
+        <w:pStyle w:val="ListParagraph"/>
+        <w:numPr>
+          <w:ilvl w:val="0"/>
+          <w:numId w:val="2"/>
+        </w:numPr>
+        <w:rPr>
+          <w:rFonts w:ascii="Andale Mono" w:hAnsi="Andale Mono" w:cs="Andale Mono"/>
+          <w:color w:val="2FFF12"/>
+        </w:rPr>
+      </w:pPr>
+      <w:r>
+        <w:rPr>
+          <w:rFonts w:ascii="Andale Mono" w:hAnsi="Andale Mono" w:cs="Andale Mono"/>
+          <w:color w:val="2FFF12"/>
+        </w:rPr>
+        <w:t>Build</w:t>
+      </w:r>
+    </w:p>
+    <w:p>
+      <w:pPr>
+        <w:pStyle w:val="ListParagraph"/>
+        <w:rPr>
+          <w:rFonts w:ascii="Andale Mono" w:hAnsi="Andale Mono" w:cs="Andale Mono"/>
+          <w:color w:val="2FFF12"/>
+        </w:rPr>
+      </w:pPr>
+      <w:r>
+        <w:rPr>
+          <w:rFonts w:ascii="Andale Mono" w:hAnsi="Andale Mono" w:cs="Andale Mono"/>
+          <w:color w:val="2FFF12"/>
+        </w:rPr>
+        <w:t xml:space="preserve">Docker build -f </w:t>
+      </w:r>
+      <w:proofErr w:type="spellStart"/>
+      <w:r>
+        <w:rPr>
+          <w:rFonts w:ascii="Andale Mono" w:hAnsi="Andale Mono" w:cs="Andale Mono"/>
+          <w:color w:val="2FFF12"/>
+        </w:rPr>
+        <w:t>Dockerfile.dev</w:t>
+      </w:r>
+      <w:proofErr w:type="spellEnd"/>
+      <w:r>
+        <w:rPr>
+          <w:rFonts w:ascii="Andale Mono" w:hAnsi="Andale Mono" w:cs="Andale Mono"/>
+          <w:color w:val="2FFF12"/>
+        </w:rPr>
+        <w:t xml:space="preserve"> .</w:t>
+      </w:r>
+    </w:p>
+    <w:p>
+      <w:pPr>
+        <w:pStyle w:val="ListParagraph"/>
+        <w:numPr>
+          <w:ilvl w:val="0"/>
+          <w:numId w:val="2"/>
+        </w:numPr>
+        <w:rPr>
+          <w:rFonts w:ascii="Andale Mono" w:hAnsi="Andale Mono" w:cs="Andale Mono"/>
+          <w:color w:val="2FFF12"/>
+        </w:rPr>
+      </w:pPr>
+      <w:r>
+        <w:rPr>
+          <w:rFonts w:ascii="Andale Mono" w:hAnsi="Andale Mono" w:cs="Andale Mono"/>
+          <w:color w:val="2FFF12"/>
+        </w:rPr>
+        <w:t>Run for test</w:t>
+      </w:r>
+    </w:p>
+    <w:p>
+      <w:pPr>
+        <w:pStyle w:val="ListParagraph"/>
+        <w:rPr>
+          <w:rFonts w:ascii="Andale Mono" w:hAnsi="Andale Mono" w:cs="Andale Mono"/>
+          <w:color w:val="2FFF12"/>
+        </w:rPr>
+      </w:pPr>
       <w:bookmarkStart w:id="0" w:name="_GoBack"/>
       <w:bookmarkEnd w:id="0"/>
-    </w:p>
-    <w:p>
-      <w:pPr>
+      <w:r>
+        <w:rPr>
+          <w:rFonts w:ascii="Andale Mono" w:hAnsi="Andale Mono" w:cs="Andale Mono"/>
+          <w:color w:val="2FFF12"/>
+        </w:rPr>
+        <w:t xml:space="preserve">docker run &lt;container-id&gt; </w:t>
+      </w:r>
+      <w:proofErr w:type="spellStart"/>
+      <w:r>
+        <w:rPr>
+          <w:rFonts w:ascii="Andale Mono" w:hAnsi="Andale Mono" w:cs="Andale Mono"/>
+          <w:color w:val="2FFF12"/>
+        </w:rPr>
+        <w:t>npm</w:t>
+      </w:r>
+      <w:proofErr w:type="spellEnd"/>
+      <w:r>
+        <w:rPr>
+          <w:rFonts w:ascii="Andale Mono" w:hAnsi="Andale Mono" w:cs="Andale Mono"/>
+          <w:color w:val="2FFF12"/>
+        </w:rPr>
+        <w:t xml:space="preserve"> run test </w:t>
+      </w:r>
+    </w:p>
+    <w:p>
+      <w:pPr>
+        <w:ind w:left="720"/>
         <w:rPr>
           <w:rFonts w:ascii="Andale Mono" w:hAnsi="Andale Mono" w:cs="Andale Mono"/>
           <w:color w:val="2FFF12"/>
@@ -828,8 +1258,100 @@
       </w:pPr>
     </w:lvl>
   </w:abstractNum>
+  <w:abstractNum w:abstractNumId="1" w15:restartNumberingAfterBreak="0">
+    <w:nsid w:val="7FE844A5"/>
+    <w:multiLevelType w:val="hybridMultilevel"/>
+    <w:tmpl w:val="4DBEE0AE"/>
+    <w:lvl w:ilvl="0" w:tplc="04090011">
+      <w:start w:val="1"/>
+      <w:numFmt w:val="decimal"/>
+      <w:lvlText w:val="%1)"/>
+      <w:lvlJc w:val="left"/>
+      <w:pPr>
+        <w:ind w:left="720" w:hanging="360"/>
+      </w:pPr>
+      <w:rPr>
+        <w:rFonts w:hint="default"/>
+      </w:rPr>
+    </w:lvl>
+    <w:lvl w:ilvl="1" w:tplc="04090019">
+      <w:start w:val="1"/>
+      <w:numFmt w:val="lowerLetter"/>
+      <w:lvlText w:val="%2."/>
+      <w:lvlJc w:val="left"/>
+      <w:pPr>
+        <w:ind w:left="1440" w:hanging="360"/>
+      </w:pPr>
+    </w:lvl>
+    <w:lvl w:ilvl="2" w:tplc="0409001B" w:tentative="1">
+      <w:start w:val="1"/>
+      <w:numFmt w:val="lowerRoman"/>
+      <w:lvlText w:val="%3."/>
+      <w:lvlJc w:val="right"/>
+      <w:pPr>
+        <w:ind w:left="2160" w:hanging="180"/>
+      </w:pPr>
+    </w:lvl>
+    <w:lvl w:ilvl="3" w:tplc="0409000F" w:tentative="1">
+      <w:start w:val="1"/>
+      <w:numFmt w:val="decimal"/>
+      <w:lvlText w:val="%4."/>
+      <w:lvlJc w:val="left"/>
+      <w:pPr>
+        <w:ind w:left="2880" w:hanging="360"/>
+      </w:pPr>
+    </w:lvl>
+    <w:lvl w:ilvl="4" w:tplc="04090019" w:tentative="1">
+      <w:start w:val="1"/>
+      <w:numFmt w:val="lowerLetter"/>
+      <w:lvlText w:val="%5."/>
+      <w:lvlJc w:val="left"/>
+      <w:pPr>
+        <w:ind w:left="3600" w:hanging="360"/>
+      </w:pPr>
+    </w:lvl>
+    <w:lvl w:ilvl="5" w:tplc="0409001B" w:tentative="1">
+      <w:start w:val="1"/>
+      <w:numFmt w:val="lowerRoman"/>
+      <w:lvlText w:val="%6."/>
+      <w:lvlJc w:val="right"/>
+      <w:pPr>
+        <w:ind w:left="4320" w:hanging="180"/>
+      </w:pPr>
+    </w:lvl>
+    <w:lvl w:ilvl="6" w:tplc="0409000F" w:tentative="1">
+      <w:start w:val="1"/>
+      <w:numFmt w:val="decimal"/>
+      <w:lvlText w:val="%7."/>
+      <w:lvlJc w:val="left"/>
+      <w:pPr>
+        <w:ind w:left="5040" w:hanging="360"/>
+      </w:pPr>
+    </w:lvl>
+    <w:lvl w:ilvl="7" w:tplc="04090019" w:tentative="1">
+      <w:start w:val="1"/>
+      <w:numFmt w:val="lowerLetter"/>
+      <w:lvlText w:val="%8."/>
+      <w:lvlJc w:val="left"/>
+      <w:pPr>
+        <w:ind w:left="5760" w:hanging="360"/>
+      </w:pPr>
+    </w:lvl>
+    <w:lvl w:ilvl="8" w:tplc="0409001B" w:tentative="1">
+      <w:start w:val="1"/>
+      <w:numFmt w:val="lowerRoman"/>
+      <w:lvlText w:val="%9."/>
+      <w:lvlJc w:val="right"/>
+      <w:pPr>
+        <w:ind w:left="6480" w:hanging="180"/>
+      </w:pPr>
+    </w:lvl>
+  </w:abstractNum>
   <w:num w:numId="1">
     <w:abstractNumId w:val="0"/>
+  </w:num>
+  <w:num w:numId="2">
+    <w:abstractNumId w:val="1"/>
   </w:num>
 </w:numbering>
 </file>

</xml_diff>